<commit_message>
updated cleaning and exploring
</commit_message>
<xml_diff>
--- a/Research Questions.docx
+++ b/Research Questions.docx
@@ -1486,6 +1486,31 @@
     </w:p>
     <w:p>
       <w:pPr>
+        <w:pStyle w:val="ListParagraph"/>
+        <w:numPr>
+          <w:ilvl w:val="0"/>
+          <w:numId w:val="4"/>
+        </w:numPr>
+        <w:textAlignment w:val="center"/>
+        <w:rPr>
+          <w:rFonts w:ascii="Calibri" w:eastAsia="Times New Roman" w:hAnsi="Calibri" w:cs="Calibri"/>
+          <w:color w:val="201F1E"/>
+          <w:sz w:val="22"/>
+          <w:szCs w:val="22"/>
+        </w:rPr>
+      </w:pPr>
+      <w:r>
+        <w:rPr>
+          <w:rFonts w:ascii="Calibri" w:eastAsia="Times New Roman" w:hAnsi="Calibri" w:cs="Calibri"/>
+          <w:color w:val="201F1E"/>
+          <w:sz w:val="22"/>
+          <w:szCs w:val="22"/>
+        </w:rPr>
+        <w:t>Do we have the CT scan images?</w:t>
+      </w:r>
+    </w:p>
+    <w:p>
+      <w:pPr>
         <w:rPr>
           <w:sz w:val="22"/>
           <w:szCs w:val="22"/>
@@ -1538,6 +1563,15 @@
         </w:rPr>
         <w:t xml:space="preserve">What is the MELD score and how is it determined? </w:t>
       </w:r>
+    </w:p>
+    <w:p>
+      <w:pPr>
+        <w:ind w:left="360"/>
+        <w:rPr>
+          <w:sz w:val="22"/>
+          <w:szCs w:val="22"/>
+        </w:rPr>
+      </w:pPr>
     </w:p>
     <w:sectPr>
       <w:pgSz w:w="12240" w:h="15840"/>

</xml_diff>